<commit_message>
Add vm lessons and add new assignments
</commit_message>
<xml_diff>
--- a/5001-vm/lab6/Suraj Mandal.docx
+++ b/5001-vm/lab6/Suraj Mandal.docx
@@ -127,15 +127,7 @@
           <w:szCs w:val="20"/>
         </w:rPr>
         <w:tab/>
-        <w:t xml:space="preserve">- </w:t>
-      </w:r>
-      <w:r>
-        <w:rPr>
-          <w:color w:val="3B3838" w:themeColor="background2" w:themeShade="40"/>
-          <w:sz w:val="20"/>
-          <w:szCs w:val="20"/>
-        </w:rPr>
-        <w:t>How many networks do you see in your environment? Briefly, explain their purpose.</w:t>
+        <w:t>- How many networks do you see in your environment? Briefly, explain their purpose.</w:t>
       </w:r>
     </w:p>
     <w:p>
@@ -260,15 +252,7 @@
           <w:sz w:val="20"/>
           <w:szCs w:val="20"/>
         </w:rPr>
-        <w:t xml:space="preserve">Q2 - </w:t>
-      </w:r>
-      <w:r>
-        <w:rPr>
-          <w:color w:val="3B3838" w:themeColor="background2" w:themeShade="40"/>
-          <w:sz w:val="20"/>
-          <w:szCs w:val="20"/>
-        </w:rPr>
-        <w:t>What is the Docker bridge interface called and state its IP address?</w:t>
+        <w:t>Q2 - What is the Docker bridge interface called and state its IP address?</w:t>
       </w:r>
     </w:p>
     <w:p>
@@ -327,82 +311,50 @@
           <w:sz w:val="20"/>
           <w:szCs w:val="20"/>
         </w:rPr>
-        <w:t xml:space="preserve"> is </w:t>
-      </w:r>
-      <w:r>
-        <w:rPr>
-          <w:color w:val="3B3838" w:themeColor="background2" w:themeShade="40"/>
-          <w:sz w:val="20"/>
-          <w:szCs w:val="20"/>
-        </w:rPr>
-        <w:t>172.17.0.1</w:t>
-      </w:r>
-    </w:p>
-    <w:p>
-      <w:pPr>
-        <w:rPr>
-          <w:color w:val="3B3838" w:themeColor="background2" w:themeShade="40"/>
-          <w:sz w:val="20"/>
-          <w:szCs w:val="20"/>
-        </w:rPr>
-      </w:pPr>
-    </w:p>
-    <w:p>
-      <w:pPr>
-        <w:rPr>
-          <w:color w:val="3B3838" w:themeColor="background2" w:themeShade="40"/>
-          <w:sz w:val="20"/>
-          <w:szCs w:val="20"/>
-        </w:rPr>
-      </w:pPr>
-      <w:r>
-        <w:rPr>
-          <w:color w:val="3B3838" w:themeColor="background2" w:themeShade="40"/>
-          <w:sz w:val="20"/>
-          <w:szCs w:val="20"/>
-        </w:rPr>
-        <w:t xml:space="preserve">Q3 - </w:t>
-      </w:r>
-      <w:r>
-        <w:rPr>
-          <w:color w:val="3B3838" w:themeColor="background2" w:themeShade="40"/>
-          <w:sz w:val="20"/>
-          <w:szCs w:val="20"/>
-        </w:rPr>
-        <w:t>What Docker network this container lives in? How were you able to identify?</w:t>
-      </w:r>
-    </w:p>
-    <w:p>
-      <w:pPr>
-        <w:rPr>
-          <w:color w:val="3B3838" w:themeColor="background2" w:themeShade="40"/>
-          <w:sz w:val="20"/>
-          <w:szCs w:val="20"/>
-        </w:rPr>
-      </w:pPr>
-      <w:r>
-        <w:rPr>
-          <w:color w:val="3B3838" w:themeColor="background2" w:themeShade="40"/>
-          <w:sz w:val="20"/>
-          <w:szCs w:val="20"/>
-        </w:rPr>
-        <w:t>A3 – This container lives in `</w:t>
-      </w:r>
-      <w:r>
-        <w:rPr>
-          <w:color w:val="3B3838" w:themeColor="background2" w:themeShade="40"/>
-          <w:sz w:val="20"/>
-          <w:szCs w:val="20"/>
-        </w:rPr>
-        <w:t>bridge</w:t>
-      </w:r>
-      <w:r>
-        <w:rPr>
-          <w:color w:val="3B3838" w:themeColor="background2" w:themeShade="40"/>
-          <w:sz w:val="20"/>
-          <w:szCs w:val="20"/>
-        </w:rPr>
-        <w:t xml:space="preserve">` network inside docker. We can identify from </w:t>
+        <w:t xml:space="preserve"> is 172.17.0.1</w:t>
+      </w:r>
+    </w:p>
+    <w:p>
+      <w:pPr>
+        <w:rPr>
+          <w:color w:val="3B3838" w:themeColor="background2" w:themeShade="40"/>
+          <w:sz w:val="20"/>
+          <w:szCs w:val="20"/>
+        </w:rPr>
+      </w:pPr>
+    </w:p>
+    <w:p>
+      <w:pPr>
+        <w:rPr>
+          <w:color w:val="3B3838" w:themeColor="background2" w:themeShade="40"/>
+          <w:sz w:val="20"/>
+          <w:szCs w:val="20"/>
+        </w:rPr>
+      </w:pPr>
+      <w:r>
+        <w:rPr>
+          <w:color w:val="3B3838" w:themeColor="background2" w:themeShade="40"/>
+          <w:sz w:val="20"/>
+          <w:szCs w:val="20"/>
+        </w:rPr>
+        <w:t>Q3 - What Docker network this container lives in? How were you able to identify?</w:t>
+      </w:r>
+    </w:p>
+    <w:p>
+      <w:pPr>
+        <w:rPr>
+          <w:color w:val="3B3838" w:themeColor="background2" w:themeShade="40"/>
+          <w:sz w:val="20"/>
+          <w:szCs w:val="20"/>
+        </w:rPr>
+      </w:pPr>
+      <w:r>
+        <w:rPr>
+          <w:color w:val="3B3838" w:themeColor="background2" w:themeShade="40"/>
+          <w:sz w:val="20"/>
+          <w:szCs w:val="20"/>
+        </w:rPr>
+        <w:t xml:space="preserve">A3 – This container lives in `bridge` network inside docker. We can identify from </w:t>
       </w:r>
       <w:proofErr w:type="gramStart"/>
       <w:r>
@@ -420,15 +372,7 @@
           <w:sz w:val="20"/>
           <w:szCs w:val="20"/>
         </w:rPr>
-        <w:t>NetworkSettings</w:t>
-      </w:r>
-      <w:r>
-        <w:rPr>
-          <w:color w:val="3B3838" w:themeColor="background2" w:themeShade="40"/>
-          <w:sz w:val="20"/>
-          <w:szCs w:val="20"/>
-        </w:rPr>
-        <w:t>.</w:t>
+        <w:t>NetworkSettings.</w:t>
       </w:r>
       <w:r>
         <w:rPr>
@@ -479,6 +423,491 @@
           <w:sz w:val="20"/>
           <w:szCs w:val="20"/>
         </w:rPr>
+        <w:t>Gateway: 172.17.0.1</w:t>
+      </w:r>
+    </w:p>
+    <w:p>
+      <w:pPr>
+        <w:rPr>
+          <w:color w:val="3B3838" w:themeColor="background2" w:themeShade="40"/>
+          <w:sz w:val="20"/>
+          <w:szCs w:val="20"/>
+        </w:rPr>
+      </w:pPr>
+      <w:proofErr w:type="spellStart"/>
+      <w:r>
+        <w:rPr>
+          <w:color w:val="3B3838" w:themeColor="background2" w:themeShade="40"/>
+          <w:sz w:val="20"/>
+          <w:szCs w:val="20"/>
+        </w:rPr>
+        <w:t>IPAddress</w:t>
+      </w:r>
+      <w:proofErr w:type="spellEnd"/>
+      <w:r>
+        <w:rPr>
+          <w:color w:val="3B3838" w:themeColor="background2" w:themeShade="40"/>
+          <w:sz w:val="20"/>
+          <w:szCs w:val="20"/>
+        </w:rPr>
+        <w:t>: 172.17.0.2</w:t>
+      </w:r>
+    </w:p>
+    <w:p>
+      <w:pPr>
+        <w:rPr>
+          <w:color w:val="3B3838" w:themeColor="background2" w:themeShade="40"/>
+          <w:sz w:val="20"/>
+          <w:szCs w:val="20"/>
+        </w:rPr>
+      </w:pPr>
+      <w:r>
+        <w:rPr>
+          <w:color w:val="3B3838" w:themeColor="background2" w:themeShade="40"/>
+          <w:sz w:val="20"/>
+          <w:szCs w:val="20"/>
+        </w:rPr>
+        <w:t>Mac Address: 02:42:</w:t>
+      </w:r>
+      <w:proofErr w:type="gramStart"/>
+      <w:r>
+        <w:rPr>
+          <w:color w:val="3B3838" w:themeColor="background2" w:themeShade="40"/>
+          <w:sz w:val="20"/>
+          <w:szCs w:val="20"/>
+        </w:rPr>
+        <w:t>ac:11:00:02</w:t>
+      </w:r>
+      <w:proofErr w:type="gramEnd"/>
+    </w:p>
+    <w:p>
+      <w:pPr>
+        <w:rPr>
+          <w:color w:val="3B3838" w:themeColor="background2" w:themeShade="40"/>
+          <w:sz w:val="20"/>
+          <w:szCs w:val="20"/>
+        </w:rPr>
+      </w:pPr>
+      <w:r>
+        <w:rPr>
+          <w:color w:val="3B3838" w:themeColor="background2" w:themeShade="40"/>
+          <w:sz w:val="20"/>
+          <w:szCs w:val="20"/>
+        </w:rPr>
+        <w:t>Ports: 80</w:t>
+      </w:r>
+    </w:p>
+    <w:p>
+      <w:pPr>
+        <w:rPr>
+          <w:color w:val="3B3838" w:themeColor="background2" w:themeShade="40"/>
+          <w:sz w:val="20"/>
+          <w:szCs w:val="20"/>
+        </w:rPr>
+      </w:pPr>
+      <w:r>
+        <w:rPr>
+          <w:color w:val="3B3838" w:themeColor="background2" w:themeShade="40"/>
+          <w:sz w:val="20"/>
+          <w:szCs w:val="20"/>
+        </w:rPr>
+        <w:t>Network</w:t>
+      </w:r>
+      <w:r>
+        <w:rPr>
+          <w:color w:val="3B3838" w:themeColor="background2" w:themeShade="40"/>
+          <w:sz w:val="20"/>
+          <w:szCs w:val="20"/>
+        </w:rPr>
+        <w:t xml:space="preserve"> </w:t>
+      </w:r>
+      <w:r>
+        <w:rPr>
+          <w:color w:val="3B3838" w:themeColor="background2" w:themeShade="40"/>
+          <w:sz w:val="20"/>
+          <w:szCs w:val="20"/>
+        </w:rPr>
+        <w:t>ID: a0e72da0c990667c016691be833e4bfbdd192aca21e829f7ed111d759a199ed6</w:t>
+      </w:r>
+    </w:p>
+    <w:p>
+      <w:pPr>
+        <w:rPr>
+          <w:color w:val="3B3838" w:themeColor="background2" w:themeShade="40"/>
+          <w:sz w:val="20"/>
+          <w:szCs w:val="20"/>
+        </w:rPr>
+      </w:pPr>
+    </w:p>
+    <w:p>
+      <w:pPr>
+        <w:rPr>
+          <w:color w:val="3B3838" w:themeColor="background2" w:themeShade="40"/>
+          <w:sz w:val="20"/>
+          <w:szCs w:val="20"/>
+        </w:rPr>
+      </w:pPr>
+      <w:r>
+        <w:rPr>
+          <w:color w:val="3B3838" w:themeColor="background2" w:themeShade="40"/>
+          <w:sz w:val="20"/>
+          <w:szCs w:val="20"/>
+        </w:rPr>
+        <w:t xml:space="preserve">Q4 – </w:t>
+      </w:r>
+      <w:r>
+        <w:rPr>
+          <w:color w:val="3B3838" w:themeColor="background2" w:themeShade="40"/>
+          <w:sz w:val="20"/>
+          <w:szCs w:val="20"/>
+        </w:rPr>
+        <w:t xml:space="preserve">Were you able to ping the webserver2? </w:t>
+      </w:r>
+    </w:p>
+    <w:p>
+      <w:pPr>
+        <w:rPr>
+          <w:color w:val="3B3838" w:themeColor="background2" w:themeShade="40"/>
+          <w:sz w:val="20"/>
+          <w:szCs w:val="20"/>
+        </w:rPr>
+      </w:pPr>
+      <w:r>
+        <w:rPr>
+          <w:color w:val="3B3838" w:themeColor="background2" w:themeShade="40"/>
+          <w:sz w:val="20"/>
+          <w:szCs w:val="20"/>
+        </w:rPr>
+        <w:t xml:space="preserve">A4 </w:t>
+      </w:r>
+      <w:r>
+        <w:rPr>
+          <w:color w:val="3B3838" w:themeColor="background2" w:themeShade="40"/>
+          <w:sz w:val="20"/>
+          <w:szCs w:val="20"/>
+        </w:rPr>
+        <w:t>–</w:t>
+      </w:r>
+      <w:r>
+        <w:rPr>
+          <w:color w:val="3B3838" w:themeColor="background2" w:themeShade="40"/>
+          <w:sz w:val="20"/>
+          <w:szCs w:val="20"/>
+        </w:rPr>
+        <w:t xml:space="preserve"> </w:t>
+      </w:r>
+      <w:r>
+        <w:rPr>
+          <w:color w:val="3B3838" w:themeColor="background2" w:themeShade="40"/>
+          <w:sz w:val="20"/>
+          <w:szCs w:val="20"/>
+        </w:rPr>
+        <w:t>Yes</w:t>
+      </w:r>
+    </w:p>
+    <w:p>
+      <w:pPr>
+        <w:rPr>
+          <w:color w:val="3B3838" w:themeColor="background2" w:themeShade="40"/>
+          <w:sz w:val="20"/>
+          <w:szCs w:val="20"/>
+        </w:rPr>
+      </w:pPr>
+    </w:p>
+    <w:p>
+      <w:pPr>
+        <w:rPr>
+          <w:color w:val="3B3838" w:themeColor="background2" w:themeShade="40"/>
+          <w:sz w:val="20"/>
+          <w:szCs w:val="20"/>
+        </w:rPr>
+      </w:pPr>
+      <w:r>
+        <w:rPr>
+          <w:color w:val="3B3838" w:themeColor="background2" w:themeShade="40"/>
+          <w:sz w:val="20"/>
+          <w:szCs w:val="20"/>
+        </w:rPr>
+        <w:t xml:space="preserve">Q5 - </w:t>
+      </w:r>
+      <w:r>
+        <w:rPr>
+          <w:color w:val="3B3838" w:themeColor="background2" w:themeShade="40"/>
+          <w:sz w:val="20"/>
+          <w:szCs w:val="20"/>
+        </w:rPr>
+        <w:t xml:space="preserve">Are the Subnet and Gateway parameters being same that you had specified in earlier step? </w:t>
+      </w:r>
+    </w:p>
+    <w:p>
+      <w:pPr>
+        <w:rPr>
+          <w:color w:val="3B3838" w:themeColor="background2" w:themeShade="40"/>
+          <w:sz w:val="20"/>
+          <w:szCs w:val="20"/>
+        </w:rPr>
+      </w:pPr>
+      <w:r>
+        <w:rPr>
+          <w:color w:val="3B3838" w:themeColor="background2" w:themeShade="40"/>
+          <w:sz w:val="20"/>
+          <w:szCs w:val="20"/>
+        </w:rPr>
+        <w:t>A5 – Yes</w:t>
+      </w:r>
+    </w:p>
+    <w:p>
+      <w:pPr>
+        <w:rPr>
+          <w:color w:val="3B3838" w:themeColor="background2" w:themeShade="40"/>
+          <w:sz w:val="20"/>
+          <w:szCs w:val="20"/>
+        </w:rPr>
+      </w:pPr>
+    </w:p>
+    <w:p>
+      <w:pPr>
+        <w:rPr>
+          <w:color w:val="3B3838" w:themeColor="background2" w:themeShade="40"/>
+          <w:sz w:val="20"/>
+          <w:szCs w:val="20"/>
+        </w:rPr>
+      </w:pPr>
+      <w:r>
+        <w:rPr>
+          <w:color w:val="3B3838" w:themeColor="background2" w:themeShade="40"/>
+          <w:sz w:val="20"/>
+          <w:szCs w:val="20"/>
+        </w:rPr>
+        <w:t xml:space="preserve">Q6 - </w:t>
+      </w:r>
+      <w:r>
+        <w:rPr>
+          <w:color w:val="3B3838" w:themeColor="background2" w:themeShade="40"/>
+          <w:sz w:val="20"/>
+          <w:szCs w:val="20"/>
+        </w:rPr>
+        <w:t xml:space="preserve">What kind of network is this and specify its interface name? </w:t>
+      </w:r>
+    </w:p>
+    <w:p>
+      <w:pPr>
+        <w:rPr>
+          <w:color w:val="3B3838" w:themeColor="background2" w:themeShade="40"/>
+          <w:sz w:val="20"/>
+          <w:szCs w:val="20"/>
+        </w:rPr>
+      </w:pPr>
+      <w:r>
+        <w:rPr>
+          <w:color w:val="3B3838" w:themeColor="background2" w:themeShade="40"/>
+          <w:sz w:val="20"/>
+          <w:szCs w:val="20"/>
+        </w:rPr>
+        <w:t>A6 – It is a bridge network &amp; `</w:t>
+      </w:r>
+      <w:r>
+        <w:rPr>
+          <w:color w:val="3B3838" w:themeColor="background2" w:themeShade="40"/>
+          <w:sz w:val="20"/>
+          <w:szCs w:val="20"/>
+        </w:rPr>
+        <w:t>br-6a3669ad61d2</w:t>
+      </w:r>
+      <w:r>
+        <w:rPr>
+          <w:color w:val="3B3838" w:themeColor="background2" w:themeShade="40"/>
+          <w:sz w:val="20"/>
+          <w:szCs w:val="20"/>
+        </w:rPr>
+        <w:t>` this is its interface name.</w:t>
+      </w:r>
+    </w:p>
+    <w:p>
+      <w:pPr>
+        <w:rPr>
+          <w:color w:val="3B3838" w:themeColor="background2" w:themeShade="40"/>
+          <w:sz w:val="20"/>
+          <w:szCs w:val="20"/>
+        </w:rPr>
+      </w:pPr>
+    </w:p>
+    <w:p>
+      <w:pPr>
+        <w:rPr>
+          <w:color w:val="3B3838" w:themeColor="background2" w:themeShade="40"/>
+          <w:sz w:val="20"/>
+          <w:szCs w:val="20"/>
+        </w:rPr>
+      </w:pPr>
+      <w:r>
+        <w:rPr>
+          <w:color w:val="3B3838" w:themeColor="background2" w:themeShade="40"/>
+          <w:sz w:val="20"/>
+          <w:szCs w:val="20"/>
+        </w:rPr>
+        <w:t xml:space="preserve">Q7 – </w:t>
+      </w:r>
+      <w:r>
+        <w:rPr>
+          <w:color w:val="3B3838" w:themeColor="background2" w:themeShade="40"/>
+          <w:sz w:val="20"/>
+          <w:szCs w:val="20"/>
+        </w:rPr>
+        <w:t xml:space="preserve">Are these both containers from the same subnetwork? </w:t>
+      </w:r>
+    </w:p>
+    <w:p>
+      <w:pPr>
+        <w:rPr>
+          <w:color w:val="3B3838" w:themeColor="background2" w:themeShade="40"/>
+          <w:sz w:val="20"/>
+          <w:szCs w:val="20"/>
+        </w:rPr>
+      </w:pPr>
+      <w:r>
+        <w:rPr>
+          <w:color w:val="3B3838" w:themeColor="background2" w:themeShade="40"/>
+          <w:sz w:val="20"/>
+          <w:szCs w:val="20"/>
+        </w:rPr>
+        <w:t xml:space="preserve">A7 – </w:t>
+      </w:r>
+    </w:p>
+    <w:p>
+      <w:pPr>
+        <w:rPr>
+          <w:color w:val="3B3838" w:themeColor="background2" w:themeShade="40"/>
+          <w:sz w:val="20"/>
+          <w:szCs w:val="20"/>
+        </w:rPr>
+      </w:pPr>
+      <w:r>
+        <w:rPr>
+          <w:color w:val="3B3838" w:themeColor="background2" w:themeShade="40"/>
+          <w:sz w:val="20"/>
+          <w:szCs w:val="20"/>
+        </w:rPr>
+        <w:t>Alpinedns1:</w:t>
+      </w:r>
+    </w:p>
+    <w:p>
+      <w:pPr>
+        <w:rPr>
+          <w:color w:val="3B3838" w:themeColor="background2" w:themeShade="40"/>
+          <w:sz w:val="20"/>
+          <w:szCs w:val="20"/>
+        </w:rPr>
+      </w:pPr>
+      <w:r>
+        <w:rPr>
+          <w:color w:val="3B3838" w:themeColor="background2" w:themeShade="40"/>
+          <w:sz w:val="20"/>
+          <w:szCs w:val="20"/>
+        </w:rPr>
+        <w:t xml:space="preserve">IP: </w:t>
+      </w:r>
+      <w:r>
+        <w:rPr>
+          <w:color w:val="3B3838" w:themeColor="background2" w:themeShade="40"/>
+          <w:sz w:val="20"/>
+          <w:szCs w:val="20"/>
+        </w:rPr>
+        <w:t>192.168.54.2</w:t>
+      </w:r>
+    </w:p>
+    <w:p>
+      <w:pPr>
+        <w:rPr>
+          <w:color w:val="3B3838" w:themeColor="background2" w:themeShade="40"/>
+          <w:sz w:val="20"/>
+          <w:szCs w:val="20"/>
+        </w:rPr>
+      </w:pPr>
+      <w:r>
+        <w:rPr>
+          <w:color w:val="3B3838" w:themeColor="background2" w:themeShade="40"/>
+          <w:sz w:val="20"/>
+          <w:szCs w:val="20"/>
+        </w:rPr>
+        <w:t>Gateway:</w:t>
+      </w:r>
+      <w:r>
+        <w:t xml:space="preserve"> </w:t>
+      </w:r>
+      <w:r>
+        <w:rPr>
+          <w:color w:val="3B3838" w:themeColor="background2" w:themeShade="40"/>
+          <w:sz w:val="20"/>
+          <w:szCs w:val="20"/>
+        </w:rPr>
+        <w:t>192.168.54.1</w:t>
+      </w:r>
+    </w:p>
+    <w:p>
+      <w:pPr>
+        <w:rPr>
+          <w:color w:val="3B3838" w:themeColor="background2" w:themeShade="40"/>
+          <w:sz w:val="20"/>
+          <w:szCs w:val="20"/>
+        </w:rPr>
+      </w:pPr>
+      <w:r>
+        <w:rPr>
+          <w:color w:val="3B3838" w:themeColor="background2" w:themeShade="40"/>
+          <w:sz w:val="20"/>
+          <w:szCs w:val="20"/>
+        </w:rPr>
+        <w:t>Alpinedns2:</w:t>
+      </w:r>
+    </w:p>
+    <w:p>
+      <w:pPr>
+        <w:rPr>
+          <w:color w:val="3B3838" w:themeColor="background2" w:themeShade="40"/>
+          <w:sz w:val="20"/>
+          <w:szCs w:val="20"/>
+        </w:rPr>
+      </w:pPr>
+      <w:r>
+        <w:rPr>
+          <w:color w:val="3B3838" w:themeColor="background2" w:themeShade="40"/>
+          <w:sz w:val="20"/>
+          <w:szCs w:val="20"/>
+        </w:rPr>
+        <w:t xml:space="preserve">IP: </w:t>
+      </w:r>
+      <w:r>
+        <w:rPr>
+          <w:color w:val="3B3838" w:themeColor="background2" w:themeShade="40"/>
+          <w:sz w:val="20"/>
+          <w:szCs w:val="20"/>
+        </w:rPr>
+        <w:t>192.168.54.</w:t>
+      </w:r>
+      <w:r>
+        <w:rPr>
+          <w:color w:val="3B3838" w:themeColor="background2" w:themeShade="40"/>
+          <w:sz w:val="20"/>
+          <w:szCs w:val="20"/>
+        </w:rPr>
+        <w:t>3</w:t>
+      </w:r>
+    </w:p>
+    <w:p>
+      <w:pPr>
+        <w:rPr>
+          <w:color w:val="3B3838" w:themeColor="background2" w:themeShade="40"/>
+          <w:sz w:val="20"/>
+          <w:szCs w:val="20"/>
+        </w:rPr>
+      </w:pPr>
+      <w:r>
+        <w:rPr>
+          <w:color w:val="3B3838" w:themeColor="background2" w:themeShade="40"/>
+          <w:sz w:val="20"/>
+          <w:szCs w:val="20"/>
+        </w:rPr>
         <w:t xml:space="preserve">Gateway: </w:t>
       </w:r>
       <w:r>
@@ -487,17 +916,171 @@
           <w:sz w:val="20"/>
           <w:szCs w:val="20"/>
         </w:rPr>
-        <w:t>172.17.0.1</w:t>
-      </w:r>
-    </w:p>
-    <w:p>
-      <w:pPr>
-        <w:rPr>
-          <w:color w:val="3B3838" w:themeColor="background2" w:themeShade="40"/>
-          <w:sz w:val="20"/>
-          <w:szCs w:val="20"/>
-        </w:rPr>
-      </w:pPr>
+        <w:t>192.168.54.1</w:t>
+      </w:r>
+    </w:p>
+    <w:p>
+      <w:pPr>
+        <w:pStyle w:val="ListParagraph"/>
+        <w:numPr>
+          <w:ilvl w:val="0"/>
+          <w:numId w:val="2"/>
+        </w:numPr>
+        <w:rPr>
+          <w:color w:val="3B3838" w:themeColor="background2" w:themeShade="40"/>
+          <w:sz w:val="20"/>
+          <w:szCs w:val="20"/>
+        </w:rPr>
+      </w:pPr>
+      <w:proofErr w:type="gramStart"/>
+      <w:r>
+        <w:rPr>
+          <w:color w:val="3B3838" w:themeColor="background2" w:themeShade="40"/>
+          <w:sz w:val="20"/>
+          <w:szCs w:val="20"/>
+        </w:rPr>
+        <w:t>Yes</w:t>
+      </w:r>
+      <w:proofErr w:type="gramEnd"/>
+      <w:r>
+        <w:rPr>
+          <w:color w:val="3B3838" w:themeColor="background2" w:themeShade="40"/>
+          <w:sz w:val="20"/>
+          <w:szCs w:val="20"/>
+        </w:rPr>
+        <w:t xml:space="preserve"> both are from same subnetwork</w:t>
+      </w:r>
+    </w:p>
+    <w:p>
+      <w:pPr>
+        <w:rPr>
+          <w:color w:val="3B3838" w:themeColor="background2" w:themeShade="40"/>
+          <w:sz w:val="20"/>
+          <w:szCs w:val="20"/>
+        </w:rPr>
+      </w:pPr>
+    </w:p>
+    <w:p>
+      <w:pPr>
+        <w:rPr>
+          <w:color w:val="3B3838" w:themeColor="background2" w:themeShade="40"/>
+          <w:sz w:val="20"/>
+          <w:szCs w:val="20"/>
+        </w:rPr>
+      </w:pPr>
+      <w:r>
+        <w:rPr>
+          <w:color w:val="3B3838" w:themeColor="background2" w:themeShade="40"/>
+          <w:sz w:val="20"/>
+          <w:szCs w:val="20"/>
+        </w:rPr>
+        <w:t xml:space="preserve">Q8 - </w:t>
+      </w:r>
+      <w:r>
+        <w:rPr>
+          <w:color w:val="3B3838" w:themeColor="background2" w:themeShade="40"/>
+          <w:sz w:val="20"/>
+          <w:szCs w:val="20"/>
+        </w:rPr>
+        <w:t xml:space="preserve">Are you able to ping using DNS name? </w:t>
+      </w:r>
+    </w:p>
+    <w:p>
+      <w:pPr>
+        <w:rPr>
+          <w:color w:val="3B3838" w:themeColor="background2" w:themeShade="40"/>
+          <w:sz w:val="20"/>
+          <w:szCs w:val="20"/>
+        </w:rPr>
+      </w:pPr>
+      <w:r>
+        <w:rPr>
+          <w:color w:val="3B3838" w:themeColor="background2" w:themeShade="40"/>
+          <w:sz w:val="20"/>
+          <w:szCs w:val="20"/>
+        </w:rPr>
+        <w:t>A8 – Yes, I was able to ping alpinedns1</w:t>
+      </w:r>
+    </w:p>
+    <w:p>
+      <w:pPr>
+        <w:rPr>
+          <w:color w:val="3B3838" w:themeColor="background2" w:themeShade="40"/>
+          <w:sz w:val="20"/>
+          <w:szCs w:val="20"/>
+        </w:rPr>
+      </w:pPr>
+    </w:p>
+    <w:p>
+      <w:pPr>
+        <w:rPr>
+          <w:color w:val="3B3838" w:themeColor="background2" w:themeShade="40"/>
+          <w:sz w:val="20"/>
+          <w:szCs w:val="20"/>
+        </w:rPr>
+      </w:pPr>
+    </w:p>
+    <w:p>
+      <w:pPr>
+        <w:rPr>
+          <w:color w:val="3B3838" w:themeColor="background2" w:themeShade="40"/>
+          <w:sz w:val="20"/>
+          <w:szCs w:val="20"/>
+        </w:rPr>
+      </w:pPr>
+      <w:r>
+        <w:rPr>
+          <w:color w:val="3B3838" w:themeColor="background2" w:themeShade="40"/>
+          <w:sz w:val="20"/>
+          <w:szCs w:val="20"/>
+        </w:rPr>
+        <w:lastRenderedPageBreak/>
+        <w:t xml:space="preserve">Q9 – </w:t>
+      </w:r>
+      <w:bookmarkStart w:id="0" w:name="OLE_LINK1"/>
+      <w:r>
+        <w:rPr>
+          <w:color w:val="3B3838" w:themeColor="background2" w:themeShade="40"/>
+          <w:sz w:val="20"/>
+          <w:szCs w:val="20"/>
+        </w:rPr>
+        <w:t xml:space="preserve">How would you prove that containers re using true DNS when communicating with each other? </w:t>
+      </w:r>
+      <w:r>
+        <w:rPr>
+          <w:color w:val="3B3838" w:themeColor="background2" w:themeShade="40"/>
+          <w:sz w:val="20"/>
+          <w:szCs w:val="20"/>
+        </w:rPr>
+        <w:t xml:space="preserve"> </w:t>
+      </w:r>
+      <w:bookmarkEnd w:id="0"/>
+    </w:p>
+    <w:p>
+      <w:pPr>
+        <w:rPr>
+          <w:color w:val="3B3838" w:themeColor="background2" w:themeShade="40"/>
+          <w:sz w:val="20"/>
+          <w:szCs w:val="20"/>
+        </w:rPr>
+      </w:pPr>
+      <w:r>
+        <w:rPr>
+          <w:color w:val="3B3838" w:themeColor="background2" w:themeShade="40"/>
+          <w:sz w:val="20"/>
+          <w:szCs w:val="20"/>
+        </w:rPr>
+        <w:t xml:space="preserve">A9 - </w:t>
+      </w:r>
+      <w:r>
+        <w:rPr>
+          <w:color w:val="3B3838" w:themeColor="background2" w:themeShade="40"/>
+          <w:sz w:val="20"/>
+          <w:szCs w:val="20"/>
+        </w:rPr>
+        <w:br/>
+        <w:t>Login to alpinedns1 &gt; run `</w:t>
+      </w:r>
       <w:proofErr w:type="spellStart"/>
       <w:r>
         <w:rPr>
@@ -505,7 +1088,7 @@
           <w:sz w:val="20"/>
           <w:szCs w:val="20"/>
         </w:rPr>
-        <w:t>IPAddress</w:t>
+        <w:t>wget</w:t>
       </w:r>
       <w:proofErr w:type="spellEnd"/>
       <w:r>
@@ -514,33 +1097,121 @@
           <w:sz w:val="20"/>
           <w:szCs w:val="20"/>
         </w:rPr>
-        <w:t>: 172.17.0.2</w:t>
-      </w:r>
-    </w:p>
-    <w:p>
-      <w:pPr>
-        <w:rPr>
-          <w:color w:val="3B3838" w:themeColor="background2" w:themeShade="40"/>
-          <w:sz w:val="20"/>
-          <w:szCs w:val="20"/>
-        </w:rPr>
-      </w:pPr>
-      <w:r>
-        <w:rPr>
-          <w:color w:val="3B3838" w:themeColor="background2" w:themeShade="40"/>
-          <w:sz w:val="20"/>
-          <w:szCs w:val="20"/>
-        </w:rPr>
-        <w:t xml:space="preserve">Mac Address: </w:t>
-      </w:r>
-      <w:r>
-        <w:rPr>
-          <w:color w:val="3B3838" w:themeColor="background2" w:themeShade="40"/>
-          <w:sz w:val="20"/>
-          <w:szCs w:val="20"/>
-        </w:rPr>
-        <w:t>02:42:</w:t>
-      </w:r>
+        <w:t xml:space="preserve"> -O – ifconfig.net` (Prints out public </w:t>
+      </w:r>
+      <w:proofErr w:type="spellStart"/>
+      <w:r>
+        <w:rPr>
+          <w:color w:val="3B3838" w:themeColor="background2" w:themeShade="40"/>
+          <w:sz w:val="20"/>
+          <w:szCs w:val="20"/>
+        </w:rPr>
+        <w:t>dns</w:t>
+      </w:r>
+      <w:proofErr w:type="spellEnd"/>
+      <w:r>
+        <w:rPr>
+          <w:color w:val="3B3838" w:themeColor="background2" w:themeShade="40"/>
+          <w:sz w:val="20"/>
+          <w:szCs w:val="20"/>
+        </w:rPr>
+        <w:t>)</w:t>
+      </w:r>
+    </w:p>
+    <w:p>
+      <w:pPr>
+        <w:rPr>
+          <w:color w:val="3B3838" w:themeColor="background2" w:themeShade="40"/>
+          <w:sz w:val="20"/>
+          <w:szCs w:val="20"/>
+        </w:rPr>
+      </w:pPr>
+      <w:r>
+        <w:rPr>
+          <w:color w:val="3B3838" w:themeColor="background2" w:themeShade="40"/>
+          <w:sz w:val="20"/>
+          <w:szCs w:val="20"/>
+        </w:rPr>
+        <w:t>Login to alpinedns2 &gt; run `</w:t>
+      </w:r>
+      <w:proofErr w:type="spellStart"/>
+      <w:r>
+        <w:rPr>
+          <w:color w:val="3B3838" w:themeColor="background2" w:themeShade="40"/>
+          <w:sz w:val="20"/>
+          <w:szCs w:val="20"/>
+        </w:rPr>
+        <w:t>wget</w:t>
+      </w:r>
+      <w:proofErr w:type="spellEnd"/>
+      <w:r>
+        <w:rPr>
+          <w:color w:val="3B3838" w:themeColor="background2" w:themeShade="40"/>
+          <w:sz w:val="20"/>
+          <w:szCs w:val="20"/>
+        </w:rPr>
+        <w:t xml:space="preserve"> -O – ifconfig.net` (“)</w:t>
+      </w:r>
+    </w:p>
+    <w:p>
+      <w:pPr>
+        <w:rPr>
+          <w:color w:val="3B3838" w:themeColor="background2" w:themeShade="40"/>
+          <w:sz w:val="20"/>
+          <w:szCs w:val="20"/>
+        </w:rPr>
+      </w:pPr>
+      <w:r>
+        <w:rPr>
+          <w:color w:val="3B3838" w:themeColor="background2" w:themeShade="40"/>
+          <w:sz w:val="20"/>
+          <w:szCs w:val="20"/>
+        </w:rPr>
+        <w:t xml:space="preserve">Both showed their public </w:t>
+      </w:r>
+      <w:proofErr w:type="spellStart"/>
+      <w:r>
+        <w:rPr>
+          <w:color w:val="3B3838" w:themeColor="background2" w:themeShade="40"/>
+          <w:sz w:val="20"/>
+          <w:szCs w:val="20"/>
+        </w:rPr>
+        <w:t>dns</w:t>
+      </w:r>
+      <w:proofErr w:type="spellEnd"/>
+      <w:r>
+        <w:rPr>
+          <w:color w:val="3B3838" w:themeColor="background2" w:themeShade="40"/>
+          <w:sz w:val="20"/>
+          <w:szCs w:val="20"/>
+        </w:rPr>
+        <w:t xml:space="preserve"> to be `</w:t>
+      </w:r>
+      <w:r>
+        <w:rPr>
+          <w:color w:val="3B3838" w:themeColor="background2" w:themeShade="40"/>
+          <w:sz w:val="20"/>
+          <w:szCs w:val="20"/>
+        </w:rPr>
+        <w:t>54.174.145.242</w:t>
+      </w:r>
+      <w:r>
+        <w:rPr>
+          <w:color w:val="3B3838" w:themeColor="background2" w:themeShade="40"/>
+          <w:sz w:val="20"/>
+          <w:szCs w:val="20"/>
+        </w:rPr>
+        <w:t>`</w:t>
+      </w:r>
+    </w:p>
+    <w:p>
+      <w:pPr>
+        <w:rPr>
+          <w:color w:val="3B3838" w:themeColor="background2" w:themeShade="40"/>
+          <w:sz w:val="20"/>
+          <w:szCs w:val="20"/>
+        </w:rPr>
+      </w:pPr>
       <w:proofErr w:type="gramStart"/>
       <w:r>
         <w:rPr>
@@ -548,42 +1219,238 @@
           <w:sz w:val="20"/>
           <w:szCs w:val="20"/>
         </w:rPr>
-        <w:t>ac:11:00:02</w:t>
+        <w:t>Also</w:t>
       </w:r>
       <w:proofErr w:type="gramEnd"/>
-    </w:p>
-    <w:p>
-      <w:pPr>
-        <w:rPr>
-          <w:color w:val="3B3838" w:themeColor="background2" w:themeShade="40"/>
-          <w:sz w:val="20"/>
-          <w:szCs w:val="20"/>
-        </w:rPr>
-      </w:pPr>
-      <w:r>
-        <w:rPr>
-          <w:color w:val="3B3838" w:themeColor="background2" w:themeShade="40"/>
-          <w:sz w:val="20"/>
-          <w:szCs w:val="20"/>
-        </w:rPr>
-        <w:t>Ports: 80</w:t>
-      </w:r>
-    </w:p>
-    <w:p>
-      <w:pPr>
-        <w:rPr>
-          <w:color w:val="3B3838" w:themeColor="background2" w:themeShade="40"/>
-          <w:sz w:val="20"/>
-          <w:szCs w:val="20"/>
-        </w:rPr>
-      </w:pPr>
-      <w:r>
-        <w:rPr>
-          <w:color w:val="3B3838" w:themeColor="background2" w:themeShade="40"/>
-          <w:sz w:val="20"/>
-          <w:szCs w:val="20"/>
-        </w:rPr>
-        <w:t>Network</w:t>
+      <w:r>
+        <w:rPr>
+          <w:color w:val="3B3838" w:themeColor="background2" w:themeShade="40"/>
+          <w:sz w:val="20"/>
+          <w:szCs w:val="20"/>
+        </w:rPr>
+        <w:t xml:space="preserve"> both are on same network, using same subnet with which they can ping each other.</w:t>
+      </w:r>
+    </w:p>
+    <w:p>
+      <w:pPr>
+        <w:rPr>
+          <w:color w:val="3B3838" w:themeColor="background2" w:themeShade="40"/>
+          <w:sz w:val="20"/>
+          <w:szCs w:val="20"/>
+        </w:rPr>
+      </w:pPr>
+    </w:p>
+    <w:p>
+      <w:pPr>
+        <w:rPr>
+          <w:color w:val="3B3838" w:themeColor="background2" w:themeShade="40"/>
+          <w:sz w:val="20"/>
+          <w:szCs w:val="20"/>
+        </w:rPr>
+      </w:pPr>
+      <w:r>
+        <w:rPr>
+          <w:color w:val="3B3838" w:themeColor="background2" w:themeShade="40"/>
+          <w:sz w:val="20"/>
+          <w:szCs w:val="20"/>
+        </w:rPr>
+        <w:t xml:space="preserve">Q10 </w:t>
+      </w:r>
+      <w:bookmarkStart w:id="1" w:name="OLE_LINK2"/>
+      <w:r>
+        <w:rPr>
+          <w:color w:val="3B3838" w:themeColor="background2" w:themeShade="40"/>
+          <w:sz w:val="20"/>
+          <w:szCs w:val="20"/>
+        </w:rPr>
+        <w:t xml:space="preserve">- </w:t>
+      </w:r>
+      <w:r>
+        <w:rPr>
+          <w:color w:val="3B3838" w:themeColor="background2" w:themeShade="40"/>
+          <w:sz w:val="20"/>
+          <w:szCs w:val="20"/>
+        </w:rPr>
+        <w:t>Can we share container network between Docker hosts?</w:t>
+      </w:r>
+      <w:bookmarkEnd w:id="1"/>
+      <w:r>
+        <w:rPr>
+          <w:color w:val="3B3838" w:themeColor="background2" w:themeShade="40"/>
+          <w:sz w:val="20"/>
+          <w:szCs w:val="20"/>
+        </w:rPr>
+        <w:br/>
+      </w:r>
+      <w:r>
+        <w:rPr>
+          <w:color w:val="3B3838" w:themeColor="background2" w:themeShade="40"/>
+          <w:sz w:val="20"/>
+          <w:szCs w:val="20"/>
+        </w:rPr>
+        <w:t xml:space="preserve">A10 – </w:t>
+      </w:r>
+      <w:proofErr w:type="gramStart"/>
+      <w:r>
+        <w:rPr>
+          <w:color w:val="3B3838" w:themeColor="background2" w:themeShade="40"/>
+          <w:sz w:val="20"/>
+          <w:szCs w:val="20"/>
+        </w:rPr>
+        <w:t>No, unless</w:t>
+      </w:r>
+      <w:proofErr w:type="gramEnd"/>
+      <w:r>
+        <w:rPr>
+          <w:color w:val="3B3838" w:themeColor="background2" w:themeShade="40"/>
+          <w:sz w:val="20"/>
+          <w:szCs w:val="20"/>
+        </w:rPr>
+        <w:t xml:space="preserve"> a specific feature is used(swarms) or </w:t>
+      </w:r>
+      <w:proofErr w:type="spellStart"/>
+      <w:r>
+        <w:rPr>
+          <w:color w:val="3B3838" w:themeColor="background2" w:themeShade="40"/>
+          <w:sz w:val="20"/>
+          <w:szCs w:val="20"/>
+        </w:rPr>
+        <w:t>vpn</w:t>
+      </w:r>
+      <w:proofErr w:type="spellEnd"/>
+      <w:r>
+        <w:rPr>
+          <w:color w:val="3B3838" w:themeColor="background2" w:themeShade="40"/>
+          <w:sz w:val="20"/>
+          <w:szCs w:val="20"/>
+        </w:rPr>
+        <w:t xml:space="preserve"> to connect hosts.</w:t>
+      </w:r>
+    </w:p>
+    <w:p>
+      <w:pPr>
+        <w:rPr>
+          <w:color w:val="3B3838" w:themeColor="background2" w:themeShade="40"/>
+          <w:sz w:val="20"/>
+          <w:szCs w:val="20"/>
+        </w:rPr>
+      </w:pPr>
+    </w:p>
+    <w:p>
+      <w:pPr>
+        <w:rPr>
+          <w:color w:val="3B3838" w:themeColor="background2" w:themeShade="40"/>
+          <w:sz w:val="20"/>
+          <w:szCs w:val="20"/>
+        </w:rPr>
+      </w:pPr>
+      <w:r>
+        <w:rPr>
+          <w:color w:val="3B3838" w:themeColor="background2" w:themeShade="40"/>
+          <w:sz w:val="20"/>
+          <w:szCs w:val="20"/>
+        </w:rPr>
+        <w:t xml:space="preserve">Q11 - </w:t>
+      </w:r>
+      <w:r>
+        <w:rPr>
+          <w:color w:val="3B3838" w:themeColor="background2" w:themeShade="40"/>
+          <w:sz w:val="20"/>
+          <w:szCs w:val="20"/>
+        </w:rPr>
+        <w:t xml:space="preserve">Which interface is this network tied to on your Docker host? </w:t>
+      </w:r>
+    </w:p>
+    <w:p>
+      <w:pPr>
+        <w:rPr>
+          <w:color w:val="3B3838" w:themeColor="background2" w:themeShade="40"/>
+          <w:sz w:val="20"/>
+          <w:szCs w:val="20"/>
+        </w:rPr>
+      </w:pPr>
+      <w:r>
+        <w:rPr>
+          <w:color w:val="3B3838" w:themeColor="background2" w:themeShade="40"/>
+          <w:sz w:val="20"/>
+          <w:szCs w:val="20"/>
+        </w:rPr>
+        <w:t xml:space="preserve">A11 – </w:t>
+      </w:r>
+      <w:r>
+        <w:rPr>
+          <w:color w:val="3B3838" w:themeColor="background2" w:themeShade="40"/>
+          <w:sz w:val="20"/>
+          <w:szCs w:val="20"/>
+        </w:rPr>
+        <w:t>Bridge</w:t>
+      </w:r>
+      <w:r>
+        <w:rPr>
+          <w:color w:val="3B3838" w:themeColor="background2" w:themeShade="40"/>
+          <w:sz w:val="20"/>
+          <w:szCs w:val="20"/>
+        </w:rPr>
+        <w:t xml:space="preserve"> is tied to `docker0`</w:t>
+      </w:r>
+    </w:p>
+    <w:p>
+      <w:pPr>
+        <w:rPr>
+          <w:color w:val="3B3838" w:themeColor="background2" w:themeShade="40"/>
+          <w:sz w:val="20"/>
+          <w:szCs w:val="20"/>
+        </w:rPr>
+      </w:pPr>
+    </w:p>
+    <w:p>
+      <w:pPr>
+        <w:rPr>
+          <w:color w:val="3B3838" w:themeColor="background2" w:themeShade="40"/>
+          <w:sz w:val="20"/>
+          <w:szCs w:val="20"/>
+        </w:rPr>
+      </w:pPr>
+      <w:r>
+        <w:rPr>
+          <w:color w:val="3B3838" w:themeColor="background2" w:themeShade="40"/>
+          <w:sz w:val="20"/>
+          <w:szCs w:val="20"/>
+        </w:rPr>
+        <w:t xml:space="preserve">Q12 - </w:t>
+      </w:r>
+      <w:r>
+        <w:rPr>
+          <w:color w:val="3B3838" w:themeColor="background2" w:themeShade="40"/>
+          <w:sz w:val="20"/>
+          <w:szCs w:val="20"/>
+        </w:rPr>
+        <w:t xml:space="preserve">What can you conclude from the output of host network configuration? </w:t>
+      </w:r>
+    </w:p>
+    <w:p>
+      <w:pPr>
+        <w:rPr>
+          <w:color w:val="3B3838" w:themeColor="background2" w:themeShade="40"/>
+          <w:sz w:val="20"/>
+          <w:szCs w:val="20"/>
+        </w:rPr>
+      </w:pPr>
+      <w:r>
+        <w:rPr>
+          <w:color w:val="3B3838" w:themeColor="background2" w:themeShade="40"/>
+          <w:sz w:val="20"/>
+          <w:szCs w:val="20"/>
+        </w:rPr>
+        <w:t xml:space="preserve">A12 </w:t>
+      </w:r>
+      <w:r>
+        <w:rPr>
+          <w:color w:val="3B3838" w:themeColor="background2" w:themeShade="40"/>
+          <w:sz w:val="20"/>
+          <w:szCs w:val="20"/>
+        </w:rPr>
+        <w:t>–</w:t>
       </w:r>
       <w:r>
         <w:rPr>
@@ -599,66 +1466,473 @@
           <w:sz w:val="20"/>
           <w:szCs w:val="20"/>
         </w:rPr>
-        <w:t xml:space="preserve">ID: </w:t>
-      </w:r>
-      <w:r>
-        <w:rPr>
-          <w:color w:val="3B3838" w:themeColor="background2" w:themeShade="40"/>
-          <w:sz w:val="20"/>
-          <w:szCs w:val="20"/>
-        </w:rPr>
-        <w:t>a0e72da0c990667c016691be833e4bfbdd192aca21e829f7ed111d759a199ed6</w:t>
-      </w:r>
-    </w:p>
-    <w:p>
-      <w:pPr>
-        <w:rPr>
-          <w:color w:val="3B3838" w:themeColor="background2" w:themeShade="40"/>
-          <w:sz w:val="20"/>
-          <w:szCs w:val="20"/>
-        </w:rPr>
-      </w:pPr>
-    </w:p>
-    <w:p>
-      <w:pPr>
-        <w:rPr>
-          <w:color w:val="3B3838" w:themeColor="background2" w:themeShade="40"/>
-          <w:sz w:val="20"/>
-          <w:szCs w:val="20"/>
-        </w:rPr>
-      </w:pPr>
-      <w:r>
-        <w:rPr>
-          <w:color w:val="3B3838" w:themeColor="background2" w:themeShade="40"/>
-          <w:sz w:val="20"/>
-          <w:szCs w:val="20"/>
-        </w:rPr>
-        <w:t xml:space="preserve">Q4 – </w:t>
-      </w:r>
-      <w:r>
-        <w:rPr>
-          <w:color w:val="3B3838" w:themeColor="background2" w:themeShade="40"/>
-          <w:sz w:val="20"/>
-          <w:szCs w:val="20"/>
-        </w:rPr>
-        <w:t xml:space="preserve">Were you able to ping the webserver2? </w:t>
-      </w:r>
-    </w:p>
-    <w:p>
-      <w:pPr>
-        <w:rPr>
-          <w:color w:val="3B3838" w:themeColor="background2" w:themeShade="40"/>
-          <w:sz w:val="20"/>
-          <w:szCs w:val="20"/>
-        </w:rPr>
-      </w:pPr>
-      <w:r>
-        <w:rPr>
-          <w:color w:val="3B3838" w:themeColor="background2" w:themeShade="40"/>
-          <w:sz w:val="20"/>
-          <w:szCs w:val="20"/>
-        </w:rPr>
-        <w:t xml:space="preserve">A4 </w:t>
+        <w:t xml:space="preserve">That there is no information about things like gateway, </w:t>
+      </w:r>
+      <w:proofErr w:type="spellStart"/>
+      <w:r>
+        <w:rPr>
+          <w:color w:val="3B3838" w:themeColor="background2" w:themeShade="40"/>
+          <w:sz w:val="20"/>
+          <w:szCs w:val="20"/>
+        </w:rPr>
+        <w:t>ip</w:t>
+      </w:r>
+      <w:proofErr w:type="spellEnd"/>
+      <w:r>
+        <w:rPr>
+          <w:color w:val="3B3838" w:themeColor="background2" w:themeShade="40"/>
+          <w:sz w:val="20"/>
+          <w:szCs w:val="20"/>
+        </w:rPr>
+        <w:t xml:space="preserve">, subnets, </w:t>
+      </w:r>
+      <w:proofErr w:type="spellStart"/>
+      <w:r>
+        <w:rPr>
+          <w:color w:val="3B3838" w:themeColor="background2" w:themeShade="40"/>
+          <w:sz w:val="20"/>
+          <w:szCs w:val="20"/>
+        </w:rPr>
+        <w:t>etc</w:t>
+      </w:r>
+      <w:proofErr w:type="spellEnd"/>
+      <w:r>
+        <w:rPr>
+          <w:color w:val="3B3838" w:themeColor="background2" w:themeShade="40"/>
+          <w:sz w:val="20"/>
+          <w:szCs w:val="20"/>
+        </w:rPr>
+        <w:t xml:space="preserve"> since `host` driver directly uses the host network stack and do </w:t>
+      </w:r>
+      <w:proofErr w:type="spellStart"/>
+      <w:r>
+        <w:rPr>
+          <w:color w:val="3B3838" w:themeColor="background2" w:themeShade="40"/>
+          <w:sz w:val="20"/>
+          <w:szCs w:val="20"/>
+        </w:rPr>
+        <w:t>no</w:t>
+      </w:r>
+      <w:proofErr w:type="spellEnd"/>
+      <w:r>
+        <w:rPr>
+          <w:color w:val="3B3838" w:themeColor="background2" w:themeShade="40"/>
+          <w:sz w:val="20"/>
+          <w:szCs w:val="20"/>
+        </w:rPr>
+        <w:t xml:space="preserve"> have any specific private network created by docker.</w:t>
+      </w:r>
+    </w:p>
+    <w:p>
+      <w:pPr>
+        <w:rPr>
+          <w:color w:val="3B3838" w:themeColor="background2" w:themeShade="40"/>
+          <w:sz w:val="20"/>
+          <w:szCs w:val="20"/>
+        </w:rPr>
+      </w:pPr>
+    </w:p>
+    <w:p>
+      <w:pPr>
+        <w:rPr>
+          <w:color w:val="3B3838" w:themeColor="background2" w:themeShade="40"/>
+          <w:sz w:val="20"/>
+          <w:szCs w:val="20"/>
+        </w:rPr>
+      </w:pPr>
+      <w:r>
+        <w:rPr>
+          <w:color w:val="3B3838" w:themeColor="background2" w:themeShade="40"/>
+          <w:sz w:val="20"/>
+          <w:szCs w:val="20"/>
+        </w:rPr>
+        <w:t xml:space="preserve">Q13 - </w:t>
+      </w:r>
+      <w:r>
+        <w:rPr>
+          <w:color w:val="3B3838" w:themeColor="background2" w:themeShade="40"/>
+          <w:sz w:val="20"/>
+          <w:szCs w:val="20"/>
+        </w:rPr>
+        <w:t xml:space="preserve">Why is subnets, interfaces or other metadata not defined in this network? </w:t>
+      </w:r>
+    </w:p>
+    <w:p>
+      <w:pPr>
+        <w:rPr>
+          <w:color w:val="3B3838" w:themeColor="background2" w:themeShade="40"/>
+          <w:sz w:val="20"/>
+          <w:szCs w:val="20"/>
+        </w:rPr>
+      </w:pPr>
+      <w:r>
+        <w:rPr>
+          <w:color w:val="3B3838" w:themeColor="background2" w:themeShade="40"/>
+          <w:sz w:val="20"/>
+          <w:szCs w:val="20"/>
+        </w:rPr>
+        <w:t xml:space="preserve">A13 - </w:t>
+      </w:r>
+      <w:r>
+        <w:rPr>
+          <w:color w:val="3B3838" w:themeColor="background2" w:themeShade="40"/>
+          <w:sz w:val="20"/>
+          <w:szCs w:val="20"/>
+        </w:rPr>
+        <w:t xml:space="preserve">The command </w:t>
+      </w:r>
+      <w:r>
+        <w:rPr>
+          <w:color w:val="3B3838" w:themeColor="background2" w:themeShade="40"/>
+          <w:sz w:val="20"/>
+          <w:szCs w:val="20"/>
+        </w:rPr>
+        <w:t>`</w:t>
+      </w:r>
+      <w:r>
+        <w:rPr>
+          <w:color w:val="3B3838" w:themeColor="background2" w:themeShade="40"/>
+          <w:sz w:val="20"/>
+          <w:szCs w:val="20"/>
+        </w:rPr>
+        <w:t>docker network inspect host</w:t>
+      </w:r>
+      <w:r>
+        <w:rPr>
+          <w:color w:val="3B3838" w:themeColor="background2" w:themeShade="40"/>
+          <w:sz w:val="20"/>
+          <w:szCs w:val="20"/>
+        </w:rPr>
+        <w:t>`</w:t>
+      </w:r>
+      <w:r>
+        <w:rPr>
+          <w:color w:val="3B3838" w:themeColor="background2" w:themeShade="40"/>
+          <w:sz w:val="20"/>
+          <w:szCs w:val="20"/>
+        </w:rPr>
+        <w:t xml:space="preserve"> doesn't show information about subnets, interfaces, or other metadata because the host network is a special network that connects directly to the host's network stack, without any extra configuration. Because it's not created or managed by Docker, it doesn't have a subnet or interface defined in the same way as other Docker networks, so this information isn't displayed in the output of the command.</w:t>
+      </w:r>
+    </w:p>
+    <w:p>
+      <w:pPr>
+        <w:rPr>
+          <w:color w:val="3B3838" w:themeColor="background2" w:themeShade="40"/>
+          <w:sz w:val="20"/>
+          <w:szCs w:val="20"/>
+        </w:rPr>
+      </w:pPr>
+    </w:p>
+    <w:p>
+      <w:pPr>
+        <w:rPr>
+          <w:color w:val="3B3838" w:themeColor="background2" w:themeShade="40"/>
+          <w:sz w:val="20"/>
+          <w:szCs w:val="20"/>
+        </w:rPr>
+      </w:pPr>
+      <w:r>
+        <w:rPr>
+          <w:color w:val="3B3838" w:themeColor="background2" w:themeShade="40"/>
+          <w:sz w:val="20"/>
+          <w:szCs w:val="20"/>
+        </w:rPr>
+        <w:t xml:space="preserve">Q14 – </w:t>
+      </w:r>
+      <w:r>
+        <w:rPr>
+          <w:color w:val="3B3838" w:themeColor="background2" w:themeShade="40"/>
+          <w:sz w:val="20"/>
+          <w:szCs w:val="20"/>
+        </w:rPr>
+        <w:t xml:space="preserve">Why is </w:t>
+      </w:r>
+      <w:proofErr w:type="gramStart"/>
+      <w:r>
+        <w:rPr>
+          <w:color w:val="3B3838" w:themeColor="background2" w:themeShade="40"/>
+          <w:sz w:val="20"/>
+          <w:szCs w:val="20"/>
+        </w:rPr>
+        <w:t>none</w:t>
+      </w:r>
+      <w:proofErr w:type="gramEnd"/>
+      <w:r>
+        <w:rPr>
+          <w:color w:val="3B3838" w:themeColor="background2" w:themeShade="40"/>
+          <w:sz w:val="20"/>
+          <w:szCs w:val="20"/>
+        </w:rPr>
+        <w:t xml:space="preserve"> network mostly empty?</w:t>
+      </w:r>
+      <w:r>
+        <w:rPr>
+          <w:color w:val="3B3838" w:themeColor="background2" w:themeShade="40"/>
+          <w:sz w:val="20"/>
+          <w:szCs w:val="20"/>
+        </w:rPr>
+        <w:br/>
+      </w:r>
+      <w:r>
+        <w:rPr>
+          <w:color w:val="3B3838" w:themeColor="background2" w:themeShade="40"/>
+          <w:sz w:val="20"/>
+          <w:szCs w:val="20"/>
+        </w:rPr>
+        <w:t xml:space="preserve">A14 – Because `none` driver is essentially having no network connection </w:t>
+      </w:r>
+      <w:proofErr w:type="spellStart"/>
+      <w:r>
+        <w:rPr>
+          <w:color w:val="3B3838" w:themeColor="background2" w:themeShade="40"/>
+          <w:sz w:val="20"/>
+          <w:szCs w:val="20"/>
+        </w:rPr>
+        <w:t>i.e</w:t>
+      </w:r>
+      <w:proofErr w:type="spellEnd"/>
+      <w:r>
+        <w:rPr>
+          <w:color w:val="3B3838" w:themeColor="background2" w:themeShade="40"/>
+          <w:sz w:val="20"/>
+          <w:szCs w:val="20"/>
+        </w:rPr>
+        <w:t xml:space="preserve"> no network stack allocated to this type by docker.</w:t>
+      </w:r>
+    </w:p>
+    <w:p>
+      <w:pPr>
+        <w:rPr>
+          <w:color w:val="3B3838" w:themeColor="background2" w:themeShade="40"/>
+          <w:sz w:val="20"/>
+          <w:szCs w:val="20"/>
+        </w:rPr>
+      </w:pPr>
+    </w:p>
+    <w:p>
+      <w:pPr>
+        <w:rPr>
+          <w:color w:val="3B3838" w:themeColor="background2" w:themeShade="40"/>
+          <w:sz w:val="20"/>
+          <w:szCs w:val="20"/>
+        </w:rPr>
+      </w:pPr>
+      <w:proofErr w:type="spellStart"/>
+      <w:r>
+        <w:rPr>
+          <w:color w:val="3B3838" w:themeColor="background2" w:themeShade="40"/>
+          <w:sz w:val="20"/>
+          <w:szCs w:val="20"/>
+        </w:rPr>
+        <w:t xml:space="preserve">Q15 - </w:t>
+      </w:r>
+      <w:bookmarkStart w:id="2" w:name="OLE_LINK3"/>
+      <w:proofErr w:type="spellEnd"/>
+      <w:r>
+        <w:rPr>
+          <w:color w:val="3B3838" w:themeColor="background2" w:themeShade="40"/>
+          <w:sz w:val="20"/>
+          <w:szCs w:val="20"/>
+        </w:rPr>
+        <w:t xml:space="preserve">Based on your above observation, explain the differences between the none and host networks? </w:t>
+      </w:r>
+      <w:bookmarkEnd w:id="2"/>
+    </w:p>
+    <w:p>
+      <w:pPr>
+        <w:rPr>
+          <w:color w:val="3B3838" w:themeColor="background2" w:themeShade="40"/>
+          <w:sz w:val="20"/>
+          <w:szCs w:val="20"/>
+        </w:rPr>
+      </w:pPr>
+      <w:r>
+        <w:rPr>
+          <w:color w:val="3B3838" w:themeColor="background2" w:themeShade="40"/>
+          <w:sz w:val="20"/>
+          <w:szCs w:val="20"/>
+        </w:rPr>
+        <w:t xml:space="preserve">Q15 - </w:t>
+      </w:r>
+      <w:r>
+        <w:rPr>
+          <w:color w:val="3B3838" w:themeColor="background2" w:themeShade="40"/>
+          <w:sz w:val="20"/>
+          <w:szCs w:val="20"/>
+        </w:rPr>
+        <w:t>In Docker, the "none" and "host" networks are different because "none" means the container has no network connectivity, while "host" means the container shares the host network stack. When you use "none", the container can't access the network, and when you use "host", the container can access the same network interfaces as the host. Therefore, "none" and "host" are opposite in terms of network access.</w:t>
+      </w:r>
+    </w:p>
+    <w:p>
+      <w:pPr>
+        <w:rPr>
+          <w:color w:val="3B3838" w:themeColor="background2" w:themeShade="40"/>
+          <w:sz w:val="20"/>
+          <w:szCs w:val="20"/>
+        </w:rPr>
+      </w:pPr>
+    </w:p>
+    <w:p>
+      <w:pPr>
+        <w:rPr>
+          <w:color w:val="3B3838" w:themeColor="background2" w:themeShade="40"/>
+          <w:sz w:val="20"/>
+          <w:szCs w:val="20"/>
+        </w:rPr>
+      </w:pPr>
+      <w:r>
+        <w:rPr>
+          <w:color w:val="3B3838" w:themeColor="background2" w:themeShade="40"/>
+          <w:sz w:val="20"/>
+          <w:szCs w:val="20"/>
+        </w:rPr>
+        <w:t xml:space="preserve">Q16 - </w:t>
+      </w:r>
+      <w:r>
+        <w:rPr>
+          <w:color w:val="3B3838" w:themeColor="background2" w:themeShade="40"/>
+          <w:sz w:val="20"/>
+          <w:szCs w:val="20"/>
+        </w:rPr>
+        <w:t xml:space="preserve">Based on the output, why there is no IP address of gateway to the container? </w:t>
+      </w:r>
+      <w:bookmarkStart w:id="3" w:name="OLE_LINK4"/>
+      <w:r>
+        <w:rPr>
+          <w:color w:val="3B3838" w:themeColor="background2" w:themeShade="40"/>
+          <w:sz w:val="20"/>
+          <w:szCs w:val="20"/>
+        </w:rPr>
+        <w:t xml:space="preserve">Can this container </w:t>
+      </w:r>
+      <w:bookmarkEnd w:id="3"/>
+    </w:p>
+    <w:p>
+      <w:pPr>
+        <w:rPr>
+          <w:color w:val="3B3838" w:themeColor="background2" w:themeShade="40"/>
+          <w:sz w:val="20"/>
+          <w:szCs w:val="20"/>
+        </w:rPr>
+      </w:pPr>
+      <w:r>
+        <w:rPr>
+          <w:color w:val="3B3838" w:themeColor="background2" w:themeShade="40"/>
+          <w:sz w:val="20"/>
+          <w:szCs w:val="20"/>
+        </w:rPr>
+        <w:t xml:space="preserve">A16 – </w:t>
+      </w:r>
+      <w:r>
+        <w:rPr>
+          <w:color w:val="3B3838" w:themeColor="background2" w:themeShade="40"/>
+          <w:sz w:val="20"/>
+          <w:szCs w:val="20"/>
+        </w:rPr>
+        <w:t xml:space="preserve">Since it uses the host network stack so that’s why the docker network inspect command shows no </w:t>
+      </w:r>
+      <w:proofErr w:type="spellStart"/>
+      <w:r>
+        <w:rPr>
+          <w:color w:val="3B3838" w:themeColor="background2" w:themeShade="40"/>
+          <w:sz w:val="20"/>
+          <w:szCs w:val="20"/>
+        </w:rPr>
+        <w:t>ip</w:t>
+      </w:r>
+      <w:proofErr w:type="spellEnd"/>
+      <w:r>
+        <w:rPr>
+          <w:color w:val="3B3838" w:themeColor="background2" w:themeShade="40"/>
+          <w:sz w:val="20"/>
+          <w:szCs w:val="20"/>
+        </w:rPr>
+        <w:t>, subnet or gateway since docker did not allocate any</w:t>
+      </w:r>
+    </w:p>
+    <w:p>
+      <w:pPr>
+        <w:rPr>
+          <w:color w:val="3B3838" w:themeColor="background2" w:themeShade="40"/>
+          <w:sz w:val="20"/>
+          <w:szCs w:val="20"/>
+        </w:rPr>
+      </w:pPr>
+    </w:p>
+    <w:p>
+      <w:pPr>
+        <w:rPr>
+          <w:color w:val="3B3838" w:themeColor="background2" w:themeShade="40"/>
+          <w:sz w:val="20"/>
+          <w:szCs w:val="20"/>
+        </w:rPr>
+      </w:pPr>
+      <w:r>
+        <w:rPr>
+          <w:color w:val="3B3838" w:themeColor="background2" w:themeShade="40"/>
+          <w:sz w:val="20"/>
+          <w:szCs w:val="20"/>
+        </w:rPr>
+        <w:t>Q17 -</w:t>
+      </w:r>
+      <w:r>
+        <w:rPr>
+          <w:color w:val="3B3838" w:themeColor="background2" w:themeShade="40"/>
+          <w:sz w:val="20"/>
+          <w:szCs w:val="20"/>
+        </w:rPr>
+        <w:t xml:space="preserve"> </w:t>
+      </w:r>
+      <w:bookmarkStart w:id="4" w:name="OLE_LINK5"/>
+      <w:r>
+        <w:rPr>
+          <w:color w:val="3B3838" w:themeColor="background2" w:themeShade="40"/>
+          <w:sz w:val="20"/>
+          <w:szCs w:val="20"/>
+        </w:rPr>
+        <w:t>Can this container</w:t>
+      </w:r>
+      <w:r>
+        <w:rPr>
+          <w:color w:val="3B3838" w:themeColor="background2" w:themeShade="40"/>
+          <w:sz w:val="20"/>
+          <w:szCs w:val="20"/>
+        </w:rPr>
+        <w:t xml:space="preserve"> </w:t>
+      </w:r>
+      <w:r>
+        <w:rPr>
+          <w:color w:val="3B3838" w:themeColor="background2" w:themeShade="40"/>
+          <w:sz w:val="20"/>
+          <w:szCs w:val="20"/>
+        </w:rPr>
+        <w:t>communicate with other containers or the Internet</w:t>
+      </w:r>
+      <w:bookmarkEnd w:id="4"/>
+      <w:r>
+        <w:rPr>
+          <w:color w:val="3B3838" w:themeColor="background2" w:themeShade="40"/>
+          <w:sz w:val="20"/>
+          <w:szCs w:val="20"/>
+        </w:rPr>
+        <w:t xml:space="preserve">? </w:t>
+      </w:r>
+    </w:p>
+    <w:p>
+      <w:pPr>
+        <w:rPr>
+          <w:color w:val="3B3838" w:themeColor="background2" w:themeShade="40"/>
+          <w:sz w:val="20"/>
+          <w:szCs w:val="20"/>
+        </w:rPr>
+      </w:pPr>
+      <w:r>
+        <w:rPr>
+          <w:color w:val="3B3838" w:themeColor="background2" w:themeShade="40"/>
+          <w:sz w:val="20"/>
+          <w:szCs w:val="20"/>
+        </w:rPr>
+        <w:t xml:space="preserve">A17 </w:t>
       </w:r>
       <w:r>
         <w:rPr>
@@ -682,34 +1956,26 @@
           <w:sz w:val="20"/>
           <w:szCs w:val="20"/>
         </w:rPr>
-        <w:t>Yes</w:t>
-      </w:r>
-    </w:p>
-    <w:p>
-      <w:pPr>
-        <w:rPr>
-          <w:color w:val="3B3838" w:themeColor="background2" w:themeShade="40"/>
-          <w:sz w:val="20"/>
-          <w:szCs w:val="20"/>
-        </w:rPr>
-      </w:pPr>
-    </w:p>
-    <w:p>
-      <w:pPr>
-        <w:rPr>
-          <w:color w:val="3B3838" w:themeColor="background2" w:themeShade="40"/>
-          <w:sz w:val="20"/>
-          <w:szCs w:val="20"/>
-        </w:rPr>
-      </w:pPr>
-      <w:r>
-        <w:rPr>
-          <w:color w:val="3B3838" w:themeColor="background2" w:themeShade="40"/>
-          <w:sz w:val="20"/>
-          <w:szCs w:val="20"/>
-        </w:rPr>
-        <w:t xml:space="preserve">Q5 - </w:t>
-      </w:r>
+        <w:t>Yes, containers running in host network mode can communicate with other containers and the Internet, as they use the host's networking stack directly.</w:t>
+      </w:r>
+    </w:p>
+    <w:p>
+      <w:pPr>
+        <w:rPr>
+          <w:color w:val="3B3838" w:themeColor="background2" w:themeShade="40"/>
+          <w:sz w:val="20"/>
+          <w:szCs w:val="20"/>
+        </w:rPr>
+      </w:pPr>
+    </w:p>
+    <w:p>
+      <w:pPr>
+        <w:rPr>
+          <w:color w:val="3B3838" w:themeColor="background2" w:themeShade="40"/>
+          <w:sz w:val="20"/>
+          <w:szCs w:val="20"/>
+        </w:rPr>
+      </w:pPr>
     </w:p>
     <w:sectPr>
       <w:pgSz w:w="12240" w:h="15840"/>
@@ -812,8 +2078,240 @@
       </w:pPr>
     </w:lvl>
   </w:abstractNum>
+  <w:abstractNum w:abstractNumId="1" w15:restartNumberingAfterBreak="0">
+    <w:nsid w:val="664C347F"/>
+    <w:multiLevelType w:val="multilevel"/>
+    <w:tmpl w:val="32321668"/>
+    <w:lvl w:ilvl="0">
+      <w:start w:val="1"/>
+      <w:numFmt w:val="decimal"/>
+      <w:lvlText w:val="%1."/>
+      <w:lvlJc w:val="left"/>
+      <w:pPr>
+        <w:tabs>
+          <w:tab w:val="num" w:pos="720"/>
+        </w:tabs>
+        <w:ind w:left="720" w:hanging="360"/>
+      </w:pPr>
+    </w:lvl>
+    <w:lvl w:ilvl="1" w:tentative="1">
+      <w:start w:val="1"/>
+      <w:numFmt w:val="decimal"/>
+      <w:lvlText w:val="%2."/>
+      <w:lvlJc w:val="left"/>
+      <w:pPr>
+        <w:tabs>
+          <w:tab w:val="num" w:pos="1440"/>
+        </w:tabs>
+        <w:ind w:left="1440" w:hanging="360"/>
+      </w:pPr>
+    </w:lvl>
+    <w:lvl w:ilvl="2" w:tentative="1">
+      <w:start w:val="1"/>
+      <w:numFmt w:val="decimal"/>
+      <w:lvlText w:val="%3."/>
+      <w:lvlJc w:val="left"/>
+      <w:pPr>
+        <w:tabs>
+          <w:tab w:val="num" w:pos="2160"/>
+        </w:tabs>
+        <w:ind w:left="2160" w:hanging="360"/>
+      </w:pPr>
+    </w:lvl>
+    <w:lvl w:ilvl="3" w:tentative="1">
+      <w:start w:val="1"/>
+      <w:numFmt w:val="decimal"/>
+      <w:lvlText w:val="%4."/>
+      <w:lvlJc w:val="left"/>
+      <w:pPr>
+        <w:tabs>
+          <w:tab w:val="num" w:pos="2880"/>
+        </w:tabs>
+        <w:ind w:left="2880" w:hanging="360"/>
+      </w:pPr>
+    </w:lvl>
+    <w:lvl w:ilvl="4" w:tentative="1">
+      <w:start w:val="1"/>
+      <w:numFmt w:val="decimal"/>
+      <w:lvlText w:val="%5."/>
+      <w:lvlJc w:val="left"/>
+      <w:pPr>
+        <w:tabs>
+          <w:tab w:val="num" w:pos="3600"/>
+        </w:tabs>
+        <w:ind w:left="3600" w:hanging="360"/>
+      </w:pPr>
+    </w:lvl>
+    <w:lvl w:ilvl="5" w:tentative="1">
+      <w:start w:val="1"/>
+      <w:numFmt w:val="decimal"/>
+      <w:lvlText w:val="%6."/>
+      <w:lvlJc w:val="left"/>
+      <w:pPr>
+        <w:tabs>
+          <w:tab w:val="num" w:pos="4320"/>
+        </w:tabs>
+        <w:ind w:left="4320" w:hanging="360"/>
+      </w:pPr>
+    </w:lvl>
+    <w:lvl w:ilvl="6" w:tentative="1">
+      <w:start w:val="1"/>
+      <w:numFmt w:val="decimal"/>
+      <w:lvlText w:val="%7."/>
+      <w:lvlJc w:val="left"/>
+      <w:pPr>
+        <w:tabs>
+          <w:tab w:val="num" w:pos="5040"/>
+        </w:tabs>
+        <w:ind w:left="5040" w:hanging="360"/>
+      </w:pPr>
+    </w:lvl>
+    <w:lvl w:ilvl="7" w:tentative="1">
+      <w:start w:val="1"/>
+      <w:numFmt w:val="decimal"/>
+      <w:lvlText w:val="%8."/>
+      <w:lvlJc w:val="left"/>
+      <w:pPr>
+        <w:tabs>
+          <w:tab w:val="num" w:pos="5760"/>
+        </w:tabs>
+        <w:ind w:left="5760" w:hanging="360"/>
+      </w:pPr>
+    </w:lvl>
+    <w:lvl w:ilvl="8" w:tentative="1">
+      <w:start w:val="1"/>
+      <w:numFmt w:val="decimal"/>
+      <w:lvlText w:val="%9."/>
+      <w:lvlJc w:val="left"/>
+      <w:pPr>
+        <w:tabs>
+          <w:tab w:val="num" w:pos="6480"/>
+        </w:tabs>
+        <w:ind w:left="6480" w:hanging="360"/>
+      </w:pPr>
+    </w:lvl>
+  </w:abstractNum>
+  <w:abstractNum w:abstractNumId="2" w15:restartNumberingAfterBreak="0">
+    <w:nsid w:val="6DED67D4"/>
+    <w:multiLevelType w:val="hybridMultilevel"/>
+    <w:tmpl w:val="52842314"/>
+    <w:lvl w:ilvl="0" w:tplc="27D69608">
+      <w:start w:val="2"/>
+      <w:numFmt w:val="bullet"/>
+      <w:lvlText w:val=""/>
+      <w:lvlJc w:val="left"/>
+      <w:pPr>
+        <w:ind w:left="720" w:hanging="360"/>
+      </w:pPr>
+      <w:rPr>
+        <w:rFonts w:ascii="Wingdings" w:eastAsiaTheme="minorHAnsi" w:hAnsi="Wingdings" w:cs="Futura Medium" w:hint="default"/>
+      </w:rPr>
+    </w:lvl>
+    <w:lvl w:ilvl="1" w:tplc="04090003" w:tentative="1">
+      <w:start w:val="1"/>
+      <w:numFmt w:val="bullet"/>
+      <w:lvlText w:val="o"/>
+      <w:lvlJc w:val="left"/>
+      <w:pPr>
+        <w:ind w:left="1440" w:hanging="360"/>
+      </w:pPr>
+      <w:rPr>
+        <w:rFonts w:ascii="Courier New" w:hAnsi="Courier New" w:hint="default"/>
+      </w:rPr>
+    </w:lvl>
+    <w:lvl w:ilvl="2" w:tplc="04090005" w:tentative="1">
+      <w:start w:val="1"/>
+      <w:numFmt w:val="bullet"/>
+      <w:lvlText w:val=""/>
+      <w:lvlJc w:val="left"/>
+      <w:pPr>
+        <w:ind w:left="2160" w:hanging="360"/>
+      </w:pPr>
+      <w:rPr>
+        <w:rFonts w:ascii="Wingdings" w:hAnsi="Wingdings" w:hint="default"/>
+      </w:rPr>
+    </w:lvl>
+    <w:lvl w:ilvl="3" w:tplc="04090001" w:tentative="1">
+      <w:start w:val="1"/>
+      <w:numFmt w:val="bullet"/>
+      <w:lvlText w:val=""/>
+      <w:lvlJc w:val="left"/>
+      <w:pPr>
+        <w:ind w:left="2880" w:hanging="360"/>
+      </w:pPr>
+      <w:rPr>
+        <w:rFonts w:ascii="Symbol" w:hAnsi="Symbol" w:hint="default"/>
+      </w:rPr>
+    </w:lvl>
+    <w:lvl w:ilvl="4" w:tplc="04090003" w:tentative="1">
+      <w:start w:val="1"/>
+      <w:numFmt w:val="bullet"/>
+      <w:lvlText w:val="o"/>
+      <w:lvlJc w:val="left"/>
+      <w:pPr>
+        <w:ind w:left="3600" w:hanging="360"/>
+      </w:pPr>
+      <w:rPr>
+        <w:rFonts w:ascii="Courier New" w:hAnsi="Courier New" w:hint="default"/>
+      </w:rPr>
+    </w:lvl>
+    <w:lvl w:ilvl="5" w:tplc="04090005" w:tentative="1">
+      <w:start w:val="1"/>
+      <w:numFmt w:val="bullet"/>
+      <w:lvlText w:val=""/>
+      <w:lvlJc w:val="left"/>
+      <w:pPr>
+        <w:ind w:left="4320" w:hanging="360"/>
+      </w:pPr>
+      <w:rPr>
+        <w:rFonts w:ascii="Wingdings" w:hAnsi="Wingdings" w:hint="default"/>
+      </w:rPr>
+    </w:lvl>
+    <w:lvl w:ilvl="6" w:tplc="04090001" w:tentative="1">
+      <w:start w:val="1"/>
+      <w:numFmt w:val="bullet"/>
+      <w:lvlText w:val=""/>
+      <w:lvlJc w:val="left"/>
+      <w:pPr>
+        <w:ind w:left="5040" w:hanging="360"/>
+      </w:pPr>
+      <w:rPr>
+        <w:rFonts w:ascii="Symbol" w:hAnsi="Symbol" w:hint="default"/>
+      </w:rPr>
+    </w:lvl>
+    <w:lvl w:ilvl="7" w:tplc="04090003" w:tentative="1">
+      <w:start w:val="1"/>
+      <w:numFmt w:val="bullet"/>
+      <w:lvlText w:val="o"/>
+      <w:lvlJc w:val="left"/>
+      <w:pPr>
+        <w:ind w:left="5760" w:hanging="360"/>
+      </w:pPr>
+      <w:rPr>
+        <w:rFonts w:ascii="Courier New" w:hAnsi="Courier New" w:hint="default"/>
+      </w:rPr>
+    </w:lvl>
+    <w:lvl w:ilvl="8" w:tplc="04090005" w:tentative="1">
+      <w:start w:val="1"/>
+      <w:numFmt w:val="bullet"/>
+      <w:lvlText w:val=""/>
+      <w:lvlJc w:val="left"/>
+      <w:pPr>
+        <w:ind w:left="6480" w:hanging="360"/>
+      </w:pPr>
+      <w:rPr>
+        <w:rFonts w:ascii="Wingdings" w:hAnsi="Wingdings" w:hint="default"/>
+      </w:rPr>
+    </w:lvl>
+  </w:abstractNum>
   <w:num w:numId="1" w16cid:durableId="864827058">
     <w:abstractNumId w:val="0"/>
+  </w:num>
+  <w:num w:numId="2" w16cid:durableId="1056007335">
+    <w:abstractNumId w:val="2"/>
+  </w:num>
+  <w:num w:numId="3" w16cid:durableId="1382170278">
+    <w:abstractNumId w:val="1"/>
   </w:num>
 </w:numbering>
 </file>

</xml_diff>